<commit_message>
fix bai tap tim gia tri lon nhat trong day
</commit_message>
<xml_diff>
--- a/module1/ss3_mo_ta_thuat_toan_pseudo_code_and_flowchart/bai_tap/MoTaThuatToanTimGiaTriLonNhaTrongDay.docx
+++ b/module1/ss3_mo_ta_thuat_toan_pseudo_code_and_flowchart/bai_tap/MoTaThuatToanTimGiaTriLonNhaTrongDay.docx
@@ -836,7 +836,7 @@
     <w:p>
       <w:pPr>
         <w:pStyle w:val="ListParagraph"/>
-        <w:ind w:left="360"/>
+        <w:ind w:left="360" w:firstLine="1620"/>
         <w:rPr>
           <w:rFonts w:ascii="Times New Roman" w:hAnsi="Times New Roman" w:cs="Times New Roman"/>
           <w:sz w:val="28"/>
@@ -844,18 +844,6 @@
           <w:lang w:val="en-US"/>
         </w:rPr>
       </w:pPr>
-    </w:p>
-    <w:p>
-      <w:pPr>
-        <w:ind w:firstLine="2610"/>
-        <w:rPr>
-          <w:rFonts w:ascii="Times New Roman" w:hAnsi="Times New Roman" w:cs="Times New Roman"/>
-          <w:sz w:val="24"/>
-          <w:szCs w:val="24"/>
-          <w:lang w:val="en-US"/>
-        </w:rPr>
-      </w:pPr>
-      <w:bookmarkStart w:id="0" w:name="_GoBack"/>
       <w:r>
         <w:rPr>
           <w:rFonts w:ascii="Times New Roman" w:hAnsi="Times New Roman" w:cs="Times New Roman"/>
@@ -865,10 +853,10 @@
           <w:lang w:val="en-US"/>
         </w:rPr>
         <w:drawing>
-          <wp:inline distT="0" distB="0" distL="0" distR="0">
-            <wp:extent cx="2438400" cy="7439025"/>
-            <wp:effectExtent l="0" t="0" r="0" b="9525"/>
-            <wp:docPr id="3" name="Picture 3"/>
+          <wp:inline distT="0" distB="0" distL="0" distR="0" wp14:anchorId="2C7E3290" wp14:editId="0066868C">
+            <wp:extent cx="3567165" cy="7857811"/>
+            <wp:effectExtent l="0" t="0" r="0" b="0"/>
+            <wp:docPr id="1" name="Picture 1"/>
             <wp:cNvGraphicFramePr>
               <a:graphicFrameLocks xmlns:a="http://schemas.openxmlformats.org/drawingml/2006/main" noChangeAspect="1"/>
             </wp:cNvGraphicFramePr>
@@ -894,7 +882,7 @@
                   <pic:spPr>
                     <a:xfrm>
                       <a:off x="0" y="0"/>
-                      <a:ext cx="2438400" cy="7439025"/>
+                      <a:ext cx="3568065" cy="7859794"/>
                     </a:xfrm>
                     <a:prstGeom prst="rect">
                       <a:avLst/>
@@ -906,28 +894,8 @@
           </wp:inline>
         </w:drawing>
       </w:r>
+      <w:bookmarkStart w:id="0" w:name="_GoBack"/>
       <w:bookmarkEnd w:id="0"/>
-      <w:r>
-        <w:rPr>
-          <w:rFonts w:ascii="Times New Roman" w:hAnsi="Times New Roman" w:cs="Times New Roman"/>
-          <w:sz w:val="24"/>
-          <w:szCs w:val="24"/>
-          <w:lang w:val="en-US"/>
-        </w:rPr>
-        <w:tab/>
-      </w:r>
-    </w:p>
-    <w:p>
-      <w:pPr>
-        <w:pStyle w:val="ListParagraph"/>
-        <w:ind w:firstLine="270"/>
-        <w:rPr>
-          <w:rFonts w:ascii="Times New Roman" w:hAnsi="Times New Roman" w:cs="Times New Roman"/>
-          <w:sz w:val="2"/>
-          <w:szCs w:val="2"/>
-          <w:lang w:val="en-US"/>
-        </w:rPr>
-      </w:pPr>
     </w:p>
     <w:sectPr>
       <w:pgSz w:w="12240" w:h="15840"/>

</xml_diff>